<commit_message>
Complete Lab3 and Assignment 6
</commit_message>
<xml_diff>
--- a/IT005 - NMMMT/Lab/Lab_3/22520195_TranDinhKhanhDang_Lab3.docx
+++ b/IT005 - NMMMT/Lab/Lab_3/22520195_TranDinhKhanhDang_Lab3.docx
@@ -2736,6 +2736,7 @@
       <w:r>
         <w:rPr>
           <w:rFonts w:ascii="Times New Roman" w:hAnsi="Times New Roman" w:cs="Times New Roman"/>
+          <w:noProof/>
           <w:sz w:val="26"/>
           <w:szCs w:val="26"/>
         </w:rPr>
@@ -3014,6 +3015,308 @@
       <w:r>
         <w:rPr>
           <w:rFonts w:ascii="Times New Roman" w:hAnsi="Times New Roman" w:cs="Times New Roman"/>
+          <w:noProof/>
+          <w:sz w:val="26"/>
+          <w:szCs w:val="26"/>
+        </w:rPr>
+        <w:lastRenderedPageBreak/>
+        <w:drawing>
+          <wp:anchor distT="0" distB="0" distL="114300" distR="114300" simplePos="0" relativeHeight="251661312" behindDoc="1" locked="0" layoutInCell="1" allowOverlap="1" wp14:anchorId="4A49A6EF" wp14:editId="03087444">
+            <wp:simplePos x="0" y="0"/>
+            <wp:positionH relativeFrom="margin">
+              <wp:posOffset>3099435</wp:posOffset>
+            </wp:positionH>
+            <wp:positionV relativeFrom="paragraph">
+              <wp:posOffset>2363470</wp:posOffset>
+            </wp:positionV>
+            <wp:extent cx="3254375" cy="2541905"/>
+            <wp:effectExtent l="0" t="0" r="3175" b="0"/>
+            <wp:wrapThrough wrapText="bothSides">
+              <wp:wrapPolygon edited="0">
+                <wp:start x="0" y="0"/>
+                <wp:lineTo x="0" y="21368"/>
+                <wp:lineTo x="21495" y="21368"/>
+                <wp:lineTo x="21495" y="0"/>
+                <wp:lineTo x="0" y="0"/>
+              </wp:wrapPolygon>
+            </wp:wrapThrough>
+            <wp:docPr id="1782836481" name="Hình ảnh 5"/>
+            <wp:cNvGraphicFramePr>
+              <a:graphicFrameLocks xmlns:a="http://schemas.openxmlformats.org/drawingml/2006/main" noChangeAspect="1"/>
+            </wp:cNvGraphicFramePr>
+            <a:graphic xmlns:a="http://schemas.openxmlformats.org/drawingml/2006/main">
+              <a:graphicData uri="http://schemas.openxmlformats.org/drawingml/2006/picture">
+                <pic:pic xmlns:pic="http://schemas.openxmlformats.org/drawingml/2006/picture">
+                  <pic:nvPicPr>
+                    <pic:cNvPr id="0" name="Picture 5"/>
+                    <pic:cNvPicPr>
+                      <a:picLocks noChangeAspect="1" noChangeArrowheads="1"/>
+                    </pic:cNvPicPr>
+                  </pic:nvPicPr>
+                  <pic:blipFill>
+                    <a:blip r:embed="rId13">
+                      <a:extLst>
+                        <a:ext uri="{28A0092B-C50C-407E-A947-70E740481C1C}">
+                          <a14:useLocalDpi xmlns:a14="http://schemas.microsoft.com/office/drawing/2010/main" val="0"/>
+                        </a:ext>
+                      </a:extLst>
+                    </a:blip>
+                    <a:srcRect/>
+                    <a:stretch>
+                      <a:fillRect/>
+                    </a:stretch>
+                  </pic:blipFill>
+                  <pic:spPr bwMode="auto">
+                    <a:xfrm>
+                      <a:off x="0" y="0"/>
+                      <a:ext cx="3254375" cy="2541905"/>
+                    </a:xfrm>
+                    <a:prstGeom prst="rect">
+                      <a:avLst/>
+                    </a:prstGeom>
+                    <a:noFill/>
+                    <a:ln>
+                      <a:noFill/>
+                    </a:ln>
+                  </pic:spPr>
+                </pic:pic>
+              </a:graphicData>
+            </a:graphic>
+            <wp14:sizeRelH relativeFrom="margin">
+              <wp14:pctWidth>0</wp14:pctWidth>
+            </wp14:sizeRelH>
+            <wp14:sizeRelV relativeFrom="margin">
+              <wp14:pctHeight>0</wp14:pctHeight>
+            </wp14:sizeRelV>
+          </wp:anchor>
+        </w:drawing>
+      </w:r>
+      <w:r>
+        <w:rPr>
+          <w:rFonts w:ascii="Times New Roman" w:hAnsi="Times New Roman" w:cs="Times New Roman"/>
+          <w:noProof/>
+          <w:sz w:val="26"/>
+          <w:szCs w:val="26"/>
+        </w:rPr>
+        <w:drawing>
+          <wp:anchor distT="0" distB="0" distL="114300" distR="114300" simplePos="0" relativeHeight="251660288" behindDoc="0" locked="0" layoutInCell="1" allowOverlap="1" wp14:anchorId="3E2CDA1C" wp14:editId="78114C53">
+            <wp:simplePos x="0" y="0"/>
+            <wp:positionH relativeFrom="margin">
+              <wp:align>left</wp:align>
+            </wp:positionH>
+            <wp:positionV relativeFrom="paragraph">
+              <wp:posOffset>2363470</wp:posOffset>
+            </wp:positionV>
+            <wp:extent cx="3091815" cy="2671445"/>
+            <wp:effectExtent l="0" t="0" r="0" b="0"/>
+            <wp:wrapSquare wrapText="bothSides"/>
+            <wp:docPr id="30944142" name="Hình ảnh 4"/>
+            <wp:cNvGraphicFramePr>
+              <a:graphicFrameLocks xmlns:a="http://schemas.openxmlformats.org/drawingml/2006/main" noChangeAspect="1"/>
+            </wp:cNvGraphicFramePr>
+            <a:graphic xmlns:a="http://schemas.openxmlformats.org/drawingml/2006/main">
+              <a:graphicData uri="http://schemas.openxmlformats.org/drawingml/2006/picture">
+                <pic:pic xmlns:pic="http://schemas.openxmlformats.org/drawingml/2006/picture">
+                  <pic:nvPicPr>
+                    <pic:cNvPr id="0" name="Picture 4"/>
+                    <pic:cNvPicPr>
+                      <a:picLocks noChangeAspect="1" noChangeArrowheads="1"/>
+                    </pic:cNvPicPr>
+                  </pic:nvPicPr>
+                  <pic:blipFill>
+                    <a:blip r:embed="rId14">
+                      <a:extLst>
+                        <a:ext uri="{28A0092B-C50C-407E-A947-70E740481C1C}">
+                          <a14:useLocalDpi xmlns:a14="http://schemas.microsoft.com/office/drawing/2010/main" val="0"/>
+                        </a:ext>
+                      </a:extLst>
+                    </a:blip>
+                    <a:srcRect/>
+                    <a:stretch>
+                      <a:fillRect/>
+                    </a:stretch>
+                  </pic:blipFill>
+                  <pic:spPr bwMode="auto">
+                    <a:xfrm>
+                      <a:off x="0" y="0"/>
+                      <a:ext cx="3091815" cy="2671445"/>
+                    </a:xfrm>
+                    <a:prstGeom prst="rect">
+                      <a:avLst/>
+                    </a:prstGeom>
+                    <a:noFill/>
+                    <a:ln>
+                      <a:noFill/>
+                    </a:ln>
+                  </pic:spPr>
+                </pic:pic>
+              </a:graphicData>
+            </a:graphic>
+            <wp14:sizeRelH relativeFrom="margin">
+              <wp14:pctWidth>0</wp14:pctWidth>
+            </wp14:sizeRelH>
+            <wp14:sizeRelV relativeFrom="margin">
+              <wp14:pctHeight>0</wp14:pctHeight>
+            </wp14:sizeRelV>
+          </wp:anchor>
+        </w:drawing>
+      </w:r>
+      <w:r>
+        <w:rPr>
+          <w:rFonts w:ascii="Times New Roman" w:hAnsi="Times New Roman" w:cs="Times New Roman"/>
+          <w:noProof/>
+          <w:sz w:val="26"/>
+          <w:szCs w:val="26"/>
+        </w:rPr>
+        <w:drawing>
+          <wp:anchor distT="0" distB="0" distL="114300" distR="114300" simplePos="0" relativeHeight="251659264" behindDoc="0" locked="0" layoutInCell="1" allowOverlap="1" wp14:anchorId="13FA736C" wp14:editId="31FEB4D6">
+            <wp:simplePos x="0" y="0"/>
+            <wp:positionH relativeFrom="page">
+              <wp:posOffset>4063354</wp:posOffset>
+            </wp:positionH>
+            <wp:positionV relativeFrom="paragraph">
+              <wp:posOffset>108</wp:posOffset>
+            </wp:positionV>
+            <wp:extent cx="3185160" cy="2363470"/>
+            <wp:effectExtent l="0" t="0" r="0" b="0"/>
+            <wp:wrapSquare wrapText="bothSides"/>
+            <wp:docPr id="1215817266" name="Hình ảnh 3"/>
+            <wp:cNvGraphicFramePr>
+              <a:graphicFrameLocks xmlns:a="http://schemas.openxmlformats.org/drawingml/2006/main" noChangeAspect="1"/>
+            </wp:cNvGraphicFramePr>
+            <a:graphic xmlns:a="http://schemas.openxmlformats.org/drawingml/2006/main">
+              <a:graphicData uri="http://schemas.openxmlformats.org/drawingml/2006/picture">
+                <pic:pic xmlns:pic="http://schemas.openxmlformats.org/drawingml/2006/picture">
+                  <pic:nvPicPr>
+                    <pic:cNvPr id="0" name="Picture 3"/>
+                    <pic:cNvPicPr>
+                      <a:picLocks noChangeAspect="1" noChangeArrowheads="1"/>
+                    </pic:cNvPicPr>
+                  </pic:nvPicPr>
+                  <pic:blipFill>
+                    <a:blip r:embed="rId15">
+                      <a:extLst>
+                        <a:ext uri="{28A0092B-C50C-407E-A947-70E740481C1C}">
+                          <a14:useLocalDpi xmlns:a14="http://schemas.microsoft.com/office/drawing/2010/main" val="0"/>
+                        </a:ext>
+                      </a:extLst>
+                    </a:blip>
+                    <a:srcRect/>
+                    <a:stretch>
+                      <a:fillRect/>
+                    </a:stretch>
+                  </pic:blipFill>
+                  <pic:spPr bwMode="auto">
+                    <a:xfrm>
+                      <a:off x="0" y="0"/>
+                      <a:ext cx="3185160" cy="2363470"/>
+                    </a:xfrm>
+                    <a:prstGeom prst="rect">
+                      <a:avLst/>
+                    </a:prstGeom>
+                    <a:noFill/>
+                    <a:ln>
+                      <a:noFill/>
+                    </a:ln>
+                  </pic:spPr>
+                </pic:pic>
+              </a:graphicData>
+            </a:graphic>
+            <wp14:sizeRelH relativeFrom="margin">
+              <wp14:pctWidth>0</wp14:pctWidth>
+            </wp14:sizeRelH>
+            <wp14:sizeRelV relativeFrom="margin">
+              <wp14:pctHeight>0</wp14:pctHeight>
+            </wp14:sizeRelV>
+          </wp:anchor>
+        </w:drawing>
+      </w:r>
+      <w:r>
+        <w:rPr>
+          <w:rFonts w:ascii="Times New Roman" w:hAnsi="Times New Roman" w:cs="Times New Roman"/>
+          <w:noProof/>
+          <w:sz w:val="26"/>
+          <w:szCs w:val="26"/>
+        </w:rPr>
+        <w:drawing>
+          <wp:anchor distT="0" distB="0" distL="114300" distR="114300" simplePos="0" relativeHeight="251658240" behindDoc="0" locked="0" layoutInCell="1" allowOverlap="1" wp14:anchorId="31C0870A" wp14:editId="589540D8">
+            <wp:simplePos x="0" y="0"/>
+            <wp:positionH relativeFrom="margin">
+              <wp:align>left</wp:align>
+            </wp:positionH>
+            <wp:positionV relativeFrom="paragraph">
+              <wp:posOffset>0</wp:posOffset>
+            </wp:positionV>
+            <wp:extent cx="3148330" cy="2363470"/>
+            <wp:effectExtent l="0" t="0" r="0" b="0"/>
+            <wp:wrapSquare wrapText="bothSides"/>
+            <wp:docPr id="35542358" name="Hình ảnh 2"/>
+            <wp:cNvGraphicFramePr>
+              <a:graphicFrameLocks xmlns:a="http://schemas.openxmlformats.org/drawingml/2006/main" noChangeAspect="1"/>
+            </wp:cNvGraphicFramePr>
+            <a:graphic xmlns:a="http://schemas.openxmlformats.org/drawingml/2006/main">
+              <a:graphicData uri="http://schemas.openxmlformats.org/drawingml/2006/picture">
+                <pic:pic xmlns:pic="http://schemas.openxmlformats.org/drawingml/2006/picture">
+                  <pic:nvPicPr>
+                    <pic:cNvPr id="0" name="Picture 2"/>
+                    <pic:cNvPicPr>
+                      <a:picLocks noChangeAspect="1" noChangeArrowheads="1"/>
+                    </pic:cNvPicPr>
+                  </pic:nvPicPr>
+                  <pic:blipFill>
+                    <a:blip r:embed="rId16">
+                      <a:extLst>
+                        <a:ext uri="{28A0092B-C50C-407E-A947-70E740481C1C}">
+                          <a14:useLocalDpi xmlns:a14="http://schemas.microsoft.com/office/drawing/2010/main" val="0"/>
+                        </a:ext>
+                      </a:extLst>
+                    </a:blip>
+                    <a:srcRect/>
+                    <a:stretch>
+                      <a:fillRect/>
+                    </a:stretch>
+                  </pic:blipFill>
+                  <pic:spPr bwMode="auto">
+                    <a:xfrm>
+                      <a:off x="0" y="0"/>
+                      <a:ext cx="3148330" cy="2363470"/>
+                    </a:xfrm>
+                    <a:prstGeom prst="rect">
+                      <a:avLst/>
+                    </a:prstGeom>
+                    <a:noFill/>
+                    <a:ln>
+                      <a:noFill/>
+                    </a:ln>
+                  </pic:spPr>
+                </pic:pic>
+              </a:graphicData>
+            </a:graphic>
+            <wp14:sizeRelH relativeFrom="margin">
+              <wp14:pctWidth>0</wp14:pctWidth>
+            </wp14:sizeRelH>
+            <wp14:sizeRelV relativeFrom="margin">
+              <wp14:pctHeight>0</wp14:pctHeight>
+            </wp14:sizeRelV>
+          </wp:anchor>
+        </w:drawing>
+      </w:r>
+    </w:p>
+    <w:p>
+      <w:pPr>
+        <w:tabs>
+          <w:tab w:val="center" w:pos="4680"/>
+        </w:tabs>
+        <w:jc w:val="both"/>
+        <w:rPr>
+          <w:rFonts w:ascii="Times New Roman" w:hAnsi="Times New Roman" w:cs="Times New Roman"/>
+          <w:sz w:val="26"/>
+          <w:szCs w:val="26"/>
+        </w:rPr>
+      </w:pPr>
+      <w:r>
+        <w:rPr>
+          <w:rFonts w:ascii="Times New Roman" w:hAnsi="Times New Roman" w:cs="Times New Roman"/>
           <w:color w:val="FF0000"/>
           <w:sz w:val="26"/>
           <w:szCs w:val="26"/>
@@ -3361,7 +3664,7 @@
                     </pic:cNvPicPr>
                   </pic:nvPicPr>
                   <pic:blipFill>
-                    <a:blip r:embed="rId13">
+                    <a:blip r:embed="rId17">
                       <a:extLst>
                         <a:ext uri="{28A0092B-C50C-407E-A947-70E740481C1C}">
                           <a14:useLocalDpi xmlns:a14="http://schemas.microsoft.com/office/drawing/2010/main" val="0"/>
@@ -3956,15 +4259,7 @@
                 <w:sz w:val="26"/>
                 <w:szCs w:val="26"/>
               </w:rPr>
-              <m:t>1</m:t>
-            </m:r>
-            <m:r>
-              <w:rPr>
-                <w:rFonts w:ascii="Cambria Math" w:hAnsi="Cambria Math" w:cs="Times New Roman"/>
-                <w:sz w:val="26"/>
-                <w:szCs w:val="26"/>
-              </w:rPr>
-              <m:t>6</m:t>
+              <m:t>16</m:t>
             </m:r>
           </m:sup>
         </m:sSup>
@@ -4091,6 +4386,7 @@
         <w:jc w:val="both"/>
         <w:rPr>
           <w:rFonts w:ascii="Times New Roman" w:hAnsi="Times New Roman" w:cs="Times New Roman"/>
+          <w:color w:val="000000" w:themeColor="text1"/>
           <w:sz w:val="26"/>
           <w:szCs w:val="26"/>
         </w:rPr>
@@ -4104,6 +4400,174 @@
           <w:lang w:val="vi-VN"/>
         </w:rPr>
         <w:sym w:font="Wingdings" w:char="F0C4"/>
+      </w:r>
+      <w:r>
+        <w:rPr>
+          <w:rFonts w:ascii="Times New Roman" w:hAnsi="Times New Roman" w:cs="Times New Roman"/>
+          <w:color w:val="000000" w:themeColor="text1"/>
+          <w:sz w:val="26"/>
+          <w:szCs w:val="26"/>
+        </w:rPr>
+        <w:t>Source Port của Sender là Destination Port của Receiver và ngược lại.</w:t>
+      </w:r>
+    </w:p>
+    <w:p>
+      <w:pPr>
+        <w:keepNext/>
+        <w:tabs>
+          <w:tab w:val="center" w:pos="4680"/>
+        </w:tabs>
+        <w:jc w:val="center"/>
+      </w:pPr>
+      <w:r>
+        <w:rPr>
+          <w:rFonts w:ascii="Times New Roman" w:hAnsi="Times New Roman" w:cs="Times New Roman"/>
+          <w:noProof/>
+          <w:color w:val="000000" w:themeColor="text1"/>
+          <w:sz w:val="26"/>
+          <w:szCs w:val="26"/>
+        </w:rPr>
+        <w:drawing>
+          <wp:inline distT="0" distB="0" distL="0" distR="0" wp14:anchorId="016AE501" wp14:editId="2691783A">
+            <wp:extent cx="5938520" cy="1073785"/>
+            <wp:effectExtent l="0" t="0" r="5080" b="0"/>
+            <wp:docPr id="1677295489" name="Hình ảnh 2"/>
+            <wp:cNvGraphicFramePr>
+              <a:graphicFrameLocks xmlns:a="http://schemas.openxmlformats.org/drawingml/2006/main" noChangeAspect="1"/>
+            </wp:cNvGraphicFramePr>
+            <a:graphic xmlns:a="http://schemas.openxmlformats.org/drawingml/2006/main">
+              <a:graphicData uri="http://schemas.openxmlformats.org/drawingml/2006/picture">
+                <pic:pic xmlns:pic="http://schemas.openxmlformats.org/drawingml/2006/picture">
+                  <pic:nvPicPr>
+                    <pic:cNvPr id="0" name="Picture 1"/>
+                    <pic:cNvPicPr>
+                      <a:picLocks noChangeAspect="1" noChangeArrowheads="1"/>
+                    </pic:cNvPicPr>
+                  </pic:nvPicPr>
+                  <pic:blipFill>
+                    <a:blip r:embed="rId18" cstate="print">
+                      <a:extLst>
+                        <a:ext uri="{28A0092B-C50C-407E-A947-70E740481C1C}">
+                          <a14:useLocalDpi xmlns:a14="http://schemas.microsoft.com/office/drawing/2010/main" val="0"/>
+                        </a:ext>
+                      </a:extLst>
+                    </a:blip>
+                    <a:srcRect/>
+                    <a:stretch>
+                      <a:fillRect/>
+                    </a:stretch>
+                  </pic:blipFill>
+                  <pic:spPr bwMode="auto">
+                    <a:xfrm>
+                      <a:off x="0" y="0"/>
+                      <a:ext cx="5938520" cy="1073785"/>
+                    </a:xfrm>
+                    <a:prstGeom prst="rect">
+                      <a:avLst/>
+                    </a:prstGeom>
+                    <a:noFill/>
+                    <a:ln>
+                      <a:noFill/>
+                    </a:ln>
+                  </pic:spPr>
+                </pic:pic>
+              </a:graphicData>
+            </a:graphic>
+          </wp:inline>
+        </w:drawing>
+      </w:r>
+    </w:p>
+    <w:p>
+      <w:pPr>
+        <w:pStyle w:val="Chuthich"/>
+        <w:jc w:val="center"/>
+        <w:rPr>
+          <w:rFonts w:ascii="Times New Roman" w:hAnsi="Times New Roman" w:cs="Times New Roman"/>
+          <w:sz w:val="22"/>
+          <w:szCs w:val="22"/>
+        </w:rPr>
+      </w:pPr>
+      <w:r>
+        <w:rPr>
+          <w:rFonts w:ascii="Times New Roman" w:hAnsi="Times New Roman" w:cs="Times New Roman"/>
+          <w:sz w:val="22"/>
+          <w:szCs w:val="22"/>
+        </w:rPr>
+        <w:t>Hình 6.1: Số port của Sender</w:t>
+      </w:r>
+    </w:p>
+    <w:p>
+      <w:pPr>
+        <w:keepNext/>
+        <w:tabs>
+          <w:tab w:val="center" w:pos="4680"/>
+        </w:tabs>
+        <w:jc w:val="both"/>
+      </w:pPr>
+      <w:r>
+        <w:rPr>
+          <w:rFonts w:ascii="Times New Roman" w:hAnsi="Times New Roman" w:cs="Times New Roman"/>
+          <w:noProof/>
+          <w:color w:val="000000" w:themeColor="text1"/>
+          <w:sz w:val="26"/>
+          <w:szCs w:val="26"/>
+        </w:rPr>
+        <w:lastRenderedPageBreak/>
+        <w:drawing>
+          <wp:inline distT="0" distB="0" distL="0" distR="0" wp14:anchorId="4CD4CF93" wp14:editId="7686D8F9">
+            <wp:extent cx="5943600" cy="953135"/>
+            <wp:effectExtent l="0" t="0" r="0" b="0"/>
+            <wp:docPr id="1605619517" name="Hình ảnh 3"/>
+            <wp:cNvGraphicFramePr>
+              <a:graphicFrameLocks xmlns:a="http://schemas.openxmlformats.org/drawingml/2006/main" noChangeAspect="1"/>
+            </wp:cNvGraphicFramePr>
+            <a:graphic xmlns:a="http://schemas.openxmlformats.org/drawingml/2006/main">
+              <a:graphicData uri="http://schemas.openxmlformats.org/drawingml/2006/picture">
+                <pic:pic xmlns:pic="http://schemas.openxmlformats.org/drawingml/2006/picture">
+                  <pic:nvPicPr>
+                    <pic:cNvPr id="1605619517" name=""/>
+                    <pic:cNvPicPr/>
+                  </pic:nvPicPr>
+                  <pic:blipFill>
+                    <a:blip r:embed="rId19"/>
+                    <a:stretch>
+                      <a:fillRect/>
+                    </a:stretch>
+                  </pic:blipFill>
+                  <pic:spPr>
+                    <a:xfrm>
+                      <a:off x="0" y="0"/>
+                      <a:ext cx="5943600" cy="953135"/>
+                    </a:xfrm>
+                    <a:prstGeom prst="rect">
+                      <a:avLst/>
+                    </a:prstGeom>
+                  </pic:spPr>
+                </pic:pic>
+              </a:graphicData>
+            </a:graphic>
+          </wp:inline>
+        </w:drawing>
+      </w:r>
+    </w:p>
+    <w:p>
+      <w:pPr>
+        <w:pStyle w:val="Chuthich"/>
+        <w:jc w:val="center"/>
+        <w:rPr>
+          <w:rFonts w:ascii="Times New Roman" w:hAnsi="Times New Roman" w:cs="Times New Roman"/>
+          <w:color w:val="000000" w:themeColor="text1"/>
+          <w:sz w:val="22"/>
+          <w:szCs w:val="22"/>
+        </w:rPr>
+      </w:pPr>
+      <w:r>
+        <w:rPr>
+          <w:rFonts w:ascii="Times New Roman" w:hAnsi="Times New Roman" w:cs="Times New Roman"/>
+          <w:sz w:val="22"/>
+          <w:szCs w:val="22"/>
+        </w:rPr>
+        <w:t>Hình 6.2: Số port của Receiver</w:t>
       </w:r>
     </w:p>
     <w:p>
@@ -4304,7 +4768,6 @@
           <w:szCs w:val="26"/>
           <w:lang w:val="vi-VN"/>
         </w:rPr>
-        <w:lastRenderedPageBreak/>
         <w:drawing>
           <wp:inline distT="0" distB="0" distL="0" distR="0" wp14:anchorId="34DD57EF" wp14:editId="3868FA02">
             <wp:extent cx="5937885" cy="3087370"/>
@@ -4323,7 +4786,7 @@
                     </pic:cNvPicPr>
                   </pic:nvPicPr>
                   <pic:blipFill>
-                    <a:blip r:embed="rId14" cstate="print">
+                    <a:blip r:embed="rId20" cstate="print">
                       <a:extLst>
                         <a:ext uri="{28A0092B-C50C-407E-A947-70E740481C1C}">
                           <a14:useLocalDpi xmlns:a14="http://schemas.microsoft.com/office/drawing/2010/main" val="0"/>
@@ -4505,25 +4968,7 @@
           <w:szCs w:val="26"/>
           <w:lang w:val="vi-VN"/>
         </w:rPr>
-        <w:t xml:space="preserve">IP của </w:t>
-      </w:r>
-      <w:r>
-        <w:rPr>
-          <w:rFonts w:ascii="Times New Roman" w:hAnsi="Times New Roman" w:cs="Times New Roman"/>
-          <w:sz w:val="26"/>
-          <w:szCs w:val="26"/>
-          <w:lang w:val="vi-VN"/>
-        </w:rPr>
-        <w:t>server</w:t>
-      </w:r>
-      <w:r>
-        <w:rPr>
-          <w:rFonts w:ascii="Times New Roman" w:hAnsi="Times New Roman" w:cs="Times New Roman"/>
-          <w:sz w:val="26"/>
-          <w:szCs w:val="26"/>
-          <w:lang w:val="vi-VN"/>
-        </w:rPr>
-        <w:t xml:space="preserve"> là: </w:t>
+        <w:t xml:space="preserve">IP của server là: </w:t>
       </w:r>
       <w:r>
         <w:rPr>
@@ -4535,31 +4980,7 @@
           <w:szCs w:val="26"/>
           <w:lang w:val="vi-VN"/>
         </w:rPr>
-        <w:t>192.168.96.</w:t>
-      </w:r>
-      <w:r>
-        <w:rPr>
-          <w:rFonts w:ascii="Times New Roman" w:hAnsi="Times New Roman" w:cs="Times New Roman"/>
-          <w:b/>
-          <w:bCs/>
-          <w:color w:val="FF0000"/>
-          <w:sz w:val="26"/>
-          <w:szCs w:val="26"/>
-          <w:lang w:val="vi-VN"/>
-        </w:rPr>
-        <w:t>21</w:t>
-      </w:r>
-      <w:r>
-        <w:rPr>
-          <w:rFonts w:ascii="Times New Roman" w:hAnsi="Times New Roman" w:cs="Times New Roman"/>
-          <w:b/>
-          <w:bCs/>
-          <w:color w:val="FF0000"/>
-          <w:sz w:val="26"/>
-          <w:szCs w:val="26"/>
-          <w:lang w:val="vi-VN"/>
-        </w:rPr>
-        <w:t>7</w:t>
+        <w:t>192.168.96.217</w:t>
       </w:r>
       <w:r>
         <w:rPr>
@@ -4641,6 +5062,7 @@
           <w:szCs w:val="26"/>
           <w:lang w:val="vi-VN"/>
         </w:rPr>
+        <w:lastRenderedPageBreak/>
         <w:drawing>
           <wp:inline distT="0" distB="0" distL="0" distR="0" wp14:anchorId="7AD7177C" wp14:editId="56835CF0">
             <wp:extent cx="5937885" cy="3105150"/>
@@ -4659,7 +5081,7 @@
                     </pic:cNvPicPr>
                   </pic:nvPicPr>
                   <pic:blipFill>
-                    <a:blip r:embed="rId15" cstate="print">
+                    <a:blip r:embed="rId21" cstate="print">
                       <a:extLst>
                         <a:ext uri="{28A0092B-C50C-407E-A947-70E740481C1C}">
                           <a14:useLocalDpi xmlns:a14="http://schemas.microsoft.com/office/drawing/2010/main" val="0"/>
@@ -4710,7 +5132,6 @@
           <w:sz w:val="26"/>
           <w:szCs w:val="26"/>
         </w:rPr>
-        <w:lastRenderedPageBreak/>
         <w:t>Câu 9:</w:t>
       </w:r>
       <w:r>
@@ -4922,7 +5343,7 @@
                     </pic:cNvPicPr>
                   </pic:nvPicPr>
                   <pic:blipFill>
-                    <a:blip r:embed="rId16" cstate="print">
+                    <a:blip r:embed="rId22" cstate="print">
                       <a:extLst>
                         <a:ext uri="{28A0092B-C50C-407E-A947-70E740481C1C}">
                           <a14:useLocalDpi xmlns:a14="http://schemas.microsoft.com/office/drawing/2010/main" val="0"/>
@@ -5017,7 +5438,28 @@
           <w:szCs w:val="26"/>
           <w:lang w:val="vi-VN"/>
         </w:rPr>
-        <w:t xml:space="preserve"> 0 để khởi tạo kết nối. Ở hình trên ta thấy được Flags SYN được bật tức giá trị của trường này là 1</w:t>
+        <w:t xml:space="preserve"> </w:t>
+      </w:r>
+      <w:r>
+        <w:rPr>
+          <w:rFonts w:ascii="Times New Roman" w:hAnsi="Times New Roman" w:cs="Times New Roman"/>
+          <w:b/>
+          <w:bCs/>
+          <w:color w:val="FF0000"/>
+          <w:sz w:val="26"/>
+          <w:szCs w:val="26"/>
+          <w:lang w:val="vi-VN"/>
+        </w:rPr>
+        <w:t>0</w:t>
+      </w:r>
+      <w:r>
+        <w:rPr>
+          <w:rFonts w:ascii="Times New Roman" w:hAnsi="Times New Roman" w:cs="Times New Roman"/>
+          <w:sz w:val="26"/>
+          <w:szCs w:val="26"/>
+          <w:lang w:val="vi-VN"/>
+        </w:rPr>
+        <w:t xml:space="preserve"> để khởi tạo kết nối. Ở hình trên ta thấy được Flags SYN được bật tức giá trị của trường này là 1</w:t>
       </w:r>
       <w:r>
         <w:rPr>
@@ -5086,6 +5528,7 @@
           <w:sz w:val="26"/>
           <w:szCs w:val="26"/>
         </w:rPr>
+        <w:lastRenderedPageBreak/>
         <w:t xml:space="preserve">- </w:t>
       </w:r>
       <w:r>
@@ -5383,7 +5826,6 @@
           <w:sz w:val="26"/>
           <w:szCs w:val="26"/>
         </w:rPr>
-        <w:lastRenderedPageBreak/>
         <w:drawing>
           <wp:inline distT="0" distB="0" distL="0" distR="0" wp14:anchorId="5FF74932" wp14:editId="05B91C33">
             <wp:extent cx="5937885" cy="3093720"/>
@@ -5402,7 +5844,7 @@
                     </pic:cNvPicPr>
                   </pic:nvPicPr>
                   <pic:blipFill>
-                    <a:blip r:embed="rId17" cstate="print">
+                    <a:blip r:embed="rId23" cstate="print">
                       <a:extLst>
                         <a:ext uri="{28A0092B-C50C-407E-A947-70E740481C1C}">
                           <a14:useLocalDpi xmlns:a14="http://schemas.microsoft.com/office/drawing/2010/main" val="0"/>
@@ -5533,6 +5975,15 @@
         </w:rPr>
         <w:t>0</w:t>
       </w:r>
+      <w:r>
+        <w:rPr>
+          <w:rFonts w:ascii="Times New Roman" w:hAnsi="Times New Roman" w:cs="Times New Roman"/>
+          <w:color w:val="000000" w:themeColor="text1"/>
+          <w:sz w:val="26"/>
+          <w:szCs w:val="26"/>
+        </w:rPr>
+        <w:t>.</w:t>
+      </w:r>
     </w:p>
     <w:p>
       <w:pPr>
@@ -5573,6 +6024,15 @@
         </w:rPr>
         <w:t>1</w:t>
       </w:r>
+      <w:r>
+        <w:rPr>
+          <w:rFonts w:ascii="Times New Roman" w:hAnsi="Times New Roman" w:cs="Times New Roman"/>
+          <w:color w:val="000000" w:themeColor="text1"/>
+          <w:sz w:val="26"/>
+          <w:szCs w:val="26"/>
+        </w:rPr>
+        <w:t>.</w:t>
+      </w:r>
     </w:p>
     <w:p>
       <w:pPr>
@@ -6088,6 +6548,7 @@
           <w:sz w:val="26"/>
           <w:szCs w:val="26"/>
         </w:rPr>
+        <w:lastRenderedPageBreak/>
         <w:drawing>
           <wp:inline distT="0" distB="0" distL="0" distR="0" wp14:anchorId="44A884C9" wp14:editId="01A86F35">
             <wp:extent cx="5937885" cy="1513840"/>
@@ -6106,7 +6567,7 @@
                     </pic:cNvPicPr>
                   </pic:nvPicPr>
                   <pic:blipFill>
-                    <a:blip r:embed="rId18" cstate="print">
+                    <a:blip r:embed="rId24" cstate="print">
                       <a:extLst>
                         <a:ext uri="{28A0092B-C50C-407E-A947-70E740481C1C}">
                           <a14:useLocalDpi xmlns:a14="http://schemas.microsoft.com/office/drawing/2010/main" val="0"/>
@@ -6146,10 +6607,11 @@
         <w:tblLook w:val="04A0" w:firstRow="1" w:lastRow="0" w:firstColumn="1" w:lastColumn="0" w:noHBand="0" w:noVBand="1"/>
       </w:tblPr>
       <w:tblGrid>
-        <w:gridCol w:w="809"/>
-        <w:gridCol w:w="1766"/>
-        <w:gridCol w:w="2665"/>
-        <w:gridCol w:w="3260"/>
+        <w:gridCol w:w="792"/>
+        <w:gridCol w:w="1521"/>
+        <w:gridCol w:w="1675"/>
+        <w:gridCol w:w="2431"/>
+        <w:gridCol w:w="2931"/>
       </w:tblGrid>
       <w:tr>
         <w:trPr>
@@ -6158,7 +6620,7 @@
         </w:trPr>
         <w:tc>
           <w:tcPr>
-            <w:tcW w:w="809" w:type="dxa"/>
+            <w:tcW w:w="792" w:type="dxa"/>
             <w:vAlign w:val="center"/>
           </w:tcPr>
           <w:p>
@@ -6185,14 +6647,43 @@
                 <w:szCs w:val="26"/>
                 <w:lang w:val="vi-VN"/>
               </w:rPr>
-              <w:lastRenderedPageBreak/>
               <w:t>STT</w:t>
             </w:r>
           </w:p>
         </w:tc>
         <w:tc>
           <w:tcPr>
-            <w:tcW w:w="1766" w:type="dxa"/>
+            <w:tcW w:w="1521" w:type="dxa"/>
+          </w:tcPr>
+          <w:p>
+            <w:pPr>
+              <w:tabs>
+                <w:tab w:val="center" w:pos="4680"/>
+              </w:tabs>
+              <w:jc w:val="center"/>
+              <w:rPr>
+                <w:rFonts w:ascii="Times New Roman" w:hAnsi="Times New Roman" w:cs="Times New Roman"/>
+                <w:b/>
+                <w:bCs/>
+                <w:sz w:val="26"/>
+                <w:szCs w:val="26"/>
+              </w:rPr>
+            </w:pPr>
+            <w:r>
+              <w:rPr>
+                <w:rFonts w:ascii="Times New Roman" w:hAnsi="Times New Roman" w:cs="Times New Roman"/>
+                <w:b/>
+                <w:bCs/>
+                <w:sz w:val="26"/>
+                <w:szCs w:val="26"/>
+              </w:rPr>
+              <w:t>Sequence Number</w:t>
+            </w:r>
+          </w:p>
+        </w:tc>
+        <w:tc>
+          <w:tcPr>
+            <w:tcW w:w="1675" w:type="dxa"/>
             <w:vAlign w:val="center"/>
           </w:tcPr>
           <w:p>
@@ -6225,7 +6716,7 @@
         </w:tc>
         <w:tc>
           <w:tcPr>
-            <w:tcW w:w="2665" w:type="dxa"/>
+            <w:tcW w:w="2431" w:type="dxa"/>
             <w:vAlign w:val="center"/>
           </w:tcPr>
           <w:p>
@@ -6258,7 +6749,7 @@
         </w:tc>
         <w:tc>
           <w:tcPr>
-            <w:tcW w:w="3260" w:type="dxa"/>
+            <w:tcW w:w="2931" w:type="dxa"/>
             <w:vAlign w:val="center"/>
           </w:tcPr>
           <w:p>
@@ -6296,7 +6787,7 @@
         </w:trPr>
         <w:tc>
           <w:tcPr>
-            <w:tcW w:w="809" w:type="dxa"/>
+            <w:tcW w:w="792" w:type="dxa"/>
             <w:shd w:val="clear" w:color="auto" w:fill="D0CECE" w:themeFill="background2" w:themeFillShade="E6"/>
             <w:vAlign w:val="center"/>
           </w:tcPr>
@@ -6326,7 +6817,34 @@
         </w:tc>
         <w:tc>
           <w:tcPr>
-            <w:tcW w:w="1766" w:type="dxa"/>
+            <w:tcW w:w="1521" w:type="dxa"/>
+            <w:shd w:val="clear" w:color="auto" w:fill="D0CECE" w:themeFill="background2" w:themeFillShade="E6"/>
+          </w:tcPr>
+          <w:p>
+            <w:pPr>
+              <w:tabs>
+                <w:tab w:val="center" w:pos="4680"/>
+              </w:tabs>
+              <w:jc w:val="center"/>
+              <w:rPr>
+                <w:rFonts w:ascii="Times New Roman" w:hAnsi="Times New Roman" w:cs="Times New Roman"/>
+                <w:sz w:val="26"/>
+                <w:szCs w:val="26"/>
+              </w:rPr>
+            </w:pPr>
+            <w:r>
+              <w:rPr>
+                <w:rFonts w:ascii="Times New Roman" w:hAnsi="Times New Roman" w:cs="Times New Roman"/>
+                <w:sz w:val="26"/>
+                <w:szCs w:val="26"/>
+              </w:rPr>
+              <w:t>1</w:t>
+            </w:r>
+          </w:p>
+        </w:tc>
+        <w:tc>
+          <w:tcPr>
+            <w:tcW w:w="1675" w:type="dxa"/>
             <w:shd w:val="clear" w:color="auto" w:fill="D0CECE" w:themeFill="background2" w:themeFillShade="E6"/>
             <w:vAlign w:val="center"/>
           </w:tcPr>
@@ -6340,14 +6858,21 @@
                 <w:rFonts w:ascii="Times New Roman" w:hAnsi="Times New Roman" w:cs="Times New Roman"/>
                 <w:sz w:val="26"/>
                 <w:szCs w:val="26"/>
-                <w:lang w:val="vi-VN"/>
               </w:rPr>
             </w:pPr>
+            <w:r>
+              <w:rPr>
+                <w:rFonts w:ascii="Times New Roman" w:hAnsi="Times New Roman" w:cs="Times New Roman"/>
+                <w:sz w:val="26"/>
+                <w:szCs w:val="26"/>
+              </w:rPr>
+              <w:t>0.056379</w:t>
+            </w:r>
           </w:p>
         </w:tc>
         <w:tc>
           <w:tcPr>
-            <w:tcW w:w="2665" w:type="dxa"/>
+            <w:tcW w:w="2431" w:type="dxa"/>
             <w:shd w:val="clear" w:color="auto" w:fill="D0CECE" w:themeFill="background2" w:themeFillShade="E6"/>
             <w:vAlign w:val="center"/>
           </w:tcPr>
@@ -6361,14 +6886,21 @@
                 <w:rFonts w:ascii="Times New Roman" w:hAnsi="Times New Roman" w:cs="Times New Roman"/>
                 <w:sz w:val="26"/>
                 <w:szCs w:val="26"/>
-                <w:lang w:val="vi-VN"/>
               </w:rPr>
             </w:pPr>
+            <w:r>
+              <w:rPr>
+                <w:rFonts w:ascii="Times New Roman" w:hAnsi="Times New Roman" w:cs="Times New Roman"/>
+                <w:sz w:val="26"/>
+                <w:szCs w:val="26"/>
+              </w:rPr>
+              <w:t>0.138804</w:t>
+            </w:r>
           </w:p>
         </w:tc>
         <w:tc>
           <w:tcPr>
-            <w:tcW w:w="3260" w:type="dxa"/>
+            <w:tcW w:w="2931" w:type="dxa"/>
             <w:shd w:val="clear" w:color="auto" w:fill="D0CECE" w:themeFill="background2" w:themeFillShade="E6"/>
             <w:vAlign w:val="center"/>
           </w:tcPr>
@@ -6382,9 +6914,16 @@
                 <w:rFonts w:ascii="Times New Roman" w:hAnsi="Times New Roman" w:cs="Times New Roman"/>
                 <w:sz w:val="26"/>
                 <w:szCs w:val="26"/>
-                <w:lang w:val="vi-VN"/>
               </w:rPr>
             </w:pPr>
+            <w:r>
+              <w:rPr>
+                <w:rFonts w:ascii="Times New Roman" w:hAnsi="Times New Roman" w:cs="Times New Roman"/>
+                <w:sz w:val="26"/>
+                <w:szCs w:val="26"/>
+              </w:rPr>
+              <w:t>0.082425</w:t>
+            </w:r>
           </w:p>
         </w:tc>
       </w:tr>
@@ -6394,7 +6933,7 @@
         </w:trPr>
         <w:tc>
           <w:tcPr>
-            <w:tcW w:w="809" w:type="dxa"/>
+            <w:tcW w:w="792" w:type="dxa"/>
             <w:vAlign w:val="center"/>
           </w:tcPr>
           <w:p>
@@ -6423,7 +6962,33 @@
         </w:tc>
         <w:tc>
           <w:tcPr>
-            <w:tcW w:w="1766" w:type="dxa"/>
+            <w:tcW w:w="1521" w:type="dxa"/>
+          </w:tcPr>
+          <w:p>
+            <w:pPr>
+              <w:tabs>
+                <w:tab w:val="center" w:pos="4680"/>
+              </w:tabs>
+              <w:jc w:val="center"/>
+              <w:rPr>
+                <w:rFonts w:ascii="Times New Roman" w:hAnsi="Times New Roman" w:cs="Times New Roman"/>
+                <w:sz w:val="26"/>
+                <w:szCs w:val="26"/>
+              </w:rPr>
+            </w:pPr>
+            <w:r>
+              <w:rPr>
+                <w:rFonts w:ascii="Times New Roman" w:hAnsi="Times New Roman" w:cs="Times New Roman"/>
+                <w:sz w:val="26"/>
+                <w:szCs w:val="26"/>
+              </w:rPr>
+              <w:t>104</w:t>
+            </w:r>
+          </w:p>
+        </w:tc>
+        <w:tc>
+          <w:tcPr>
+            <w:tcW w:w="1675" w:type="dxa"/>
             <w:vAlign w:val="center"/>
           </w:tcPr>
           <w:p>
@@ -6438,11 +7003,19 @@
                 <w:szCs w:val="26"/>
               </w:rPr>
             </w:pPr>
+            <w:r>
+              <w:rPr>
+                <w:rFonts w:ascii="Times New Roman" w:hAnsi="Times New Roman" w:cs="Times New Roman"/>
+                <w:sz w:val="26"/>
+                <w:szCs w:val="26"/>
+              </w:rPr>
+              <w:t>0.138804</w:t>
+            </w:r>
           </w:p>
         </w:tc>
         <w:tc>
           <w:tcPr>
-            <w:tcW w:w="2665" w:type="dxa"/>
+            <w:tcW w:w="2431" w:type="dxa"/>
             <w:vAlign w:val="center"/>
           </w:tcPr>
           <w:p>
@@ -6457,11 +7030,19 @@
                 <w:szCs w:val="26"/>
               </w:rPr>
             </w:pPr>
+            <w:r>
+              <w:rPr>
+                <w:rFonts w:ascii="Times New Roman" w:hAnsi="Times New Roman" w:cs="Times New Roman"/>
+                <w:sz w:val="26"/>
+                <w:szCs w:val="26"/>
+              </w:rPr>
+              <w:t>0.190825</w:t>
+            </w:r>
           </w:p>
         </w:tc>
         <w:tc>
           <w:tcPr>
-            <w:tcW w:w="3260" w:type="dxa"/>
+            <w:tcW w:w="2931" w:type="dxa"/>
             <w:vAlign w:val="center"/>
           </w:tcPr>
           <w:p>
@@ -6476,6 +7057,14 @@
                 <w:szCs w:val="26"/>
               </w:rPr>
             </w:pPr>
+            <w:r>
+              <w:rPr>
+                <w:rFonts w:ascii="Times New Roman" w:hAnsi="Times New Roman" w:cs="Times New Roman"/>
+                <w:sz w:val="26"/>
+                <w:szCs w:val="26"/>
+              </w:rPr>
+              <w:t>0.052021</w:t>
+            </w:r>
           </w:p>
         </w:tc>
       </w:tr>
@@ -6485,7 +7074,7 @@
         </w:trPr>
         <w:tc>
           <w:tcPr>
-            <w:tcW w:w="809" w:type="dxa"/>
+            <w:tcW w:w="792" w:type="dxa"/>
             <w:shd w:val="clear" w:color="auto" w:fill="D0CECE" w:themeFill="background2" w:themeFillShade="E6"/>
             <w:vAlign w:val="center"/>
           </w:tcPr>
@@ -6515,7 +7104,34 @@
         </w:tc>
         <w:tc>
           <w:tcPr>
-            <w:tcW w:w="1766" w:type="dxa"/>
+            <w:tcW w:w="1521" w:type="dxa"/>
+            <w:shd w:val="clear" w:color="auto" w:fill="D0CECE" w:themeFill="background2" w:themeFillShade="E6"/>
+          </w:tcPr>
+          <w:p>
+            <w:pPr>
+              <w:tabs>
+                <w:tab w:val="center" w:pos="4680"/>
+              </w:tabs>
+              <w:jc w:val="center"/>
+              <w:rPr>
+                <w:rFonts w:ascii="Times New Roman" w:hAnsi="Times New Roman" w:cs="Times New Roman"/>
+                <w:sz w:val="26"/>
+                <w:szCs w:val="26"/>
+              </w:rPr>
+            </w:pPr>
+            <w:r>
+              <w:rPr>
+                <w:rFonts w:ascii="Times New Roman" w:hAnsi="Times New Roman" w:cs="Times New Roman"/>
+                <w:sz w:val="26"/>
+                <w:szCs w:val="26"/>
+              </w:rPr>
+              <w:t>502</w:t>
+            </w:r>
+          </w:p>
+        </w:tc>
+        <w:tc>
+          <w:tcPr>
+            <w:tcW w:w="1675" w:type="dxa"/>
             <w:shd w:val="clear" w:color="auto" w:fill="D0CECE" w:themeFill="background2" w:themeFillShade="E6"/>
             <w:vAlign w:val="center"/>
           </w:tcPr>
@@ -6532,11 +7148,19 @@
                 <w:lang w:val="vi-VN"/>
               </w:rPr>
             </w:pPr>
+            <w:r>
+              <w:rPr>
+                <w:rFonts w:ascii="Times New Roman" w:hAnsi="Times New Roman" w:cs="Times New Roman"/>
+                <w:sz w:val="26"/>
+                <w:szCs w:val="26"/>
+              </w:rPr>
+              <w:t>0.190825</w:t>
+            </w:r>
           </w:p>
         </w:tc>
         <w:tc>
           <w:tcPr>
-            <w:tcW w:w="2665" w:type="dxa"/>
+            <w:tcW w:w="2431" w:type="dxa"/>
             <w:shd w:val="clear" w:color="auto" w:fill="D0CECE" w:themeFill="background2" w:themeFillShade="E6"/>
             <w:vAlign w:val="center"/>
           </w:tcPr>
@@ -6550,14 +7174,21 @@
                 <w:rFonts w:ascii="Times New Roman" w:hAnsi="Times New Roman" w:cs="Times New Roman"/>
                 <w:sz w:val="26"/>
                 <w:szCs w:val="26"/>
-                <w:lang w:val="vi-VN"/>
               </w:rPr>
             </w:pPr>
+            <w:r>
+              <w:rPr>
+                <w:rFonts w:ascii="Times New Roman" w:hAnsi="Times New Roman" w:cs="Times New Roman"/>
+                <w:sz w:val="26"/>
+                <w:szCs w:val="26"/>
+              </w:rPr>
+              <w:t>1.103474</w:t>
+            </w:r>
           </w:p>
         </w:tc>
         <w:tc>
           <w:tcPr>
-            <w:tcW w:w="3260" w:type="dxa"/>
+            <w:tcW w:w="2931" w:type="dxa"/>
             <w:shd w:val="clear" w:color="auto" w:fill="D0CECE" w:themeFill="background2" w:themeFillShade="E6"/>
             <w:vAlign w:val="center"/>
           </w:tcPr>
@@ -6571,9 +7202,16 @@
                 <w:rFonts w:ascii="Times New Roman" w:hAnsi="Times New Roman" w:cs="Times New Roman"/>
                 <w:sz w:val="26"/>
                 <w:szCs w:val="26"/>
-                <w:lang w:val="vi-VN"/>
               </w:rPr>
             </w:pPr>
+            <w:r>
+              <w:rPr>
+                <w:rFonts w:ascii="Times New Roman" w:hAnsi="Times New Roman" w:cs="Times New Roman"/>
+                <w:sz w:val="26"/>
+                <w:szCs w:val="26"/>
+              </w:rPr>
+              <w:t>0.912649</w:t>
+            </w:r>
           </w:p>
         </w:tc>
       </w:tr>
@@ -6583,7 +7221,7 @@
         </w:trPr>
         <w:tc>
           <w:tcPr>
-            <w:tcW w:w="809" w:type="dxa"/>
+            <w:tcW w:w="792" w:type="dxa"/>
             <w:vAlign w:val="center"/>
           </w:tcPr>
           <w:p>
@@ -6612,7 +7250,33 @@
         </w:tc>
         <w:tc>
           <w:tcPr>
-            <w:tcW w:w="1766" w:type="dxa"/>
+            <w:tcW w:w="1521" w:type="dxa"/>
+          </w:tcPr>
+          <w:p>
+            <w:pPr>
+              <w:tabs>
+                <w:tab w:val="center" w:pos="4680"/>
+              </w:tabs>
+              <w:jc w:val="center"/>
+              <w:rPr>
+                <w:rFonts w:ascii="Times New Roman" w:hAnsi="Times New Roman" w:cs="Times New Roman"/>
+                <w:sz w:val="26"/>
+                <w:szCs w:val="26"/>
+              </w:rPr>
+            </w:pPr>
+            <w:r>
+              <w:rPr>
+                <w:rFonts w:ascii="Times New Roman" w:hAnsi="Times New Roman" w:cs="Times New Roman"/>
+                <w:sz w:val="26"/>
+                <w:szCs w:val="26"/>
+              </w:rPr>
+              <w:t>1962</w:t>
+            </w:r>
+          </w:p>
+        </w:tc>
+        <w:tc>
+          <w:tcPr>
+            <w:tcW w:w="1675" w:type="dxa"/>
             <w:vAlign w:val="center"/>
           </w:tcPr>
           <w:p>
@@ -6627,11 +7291,19 @@
                 <w:szCs w:val="26"/>
               </w:rPr>
             </w:pPr>
+            <w:r>
+              <w:rPr>
+                <w:rFonts w:ascii="Times New Roman" w:hAnsi="Times New Roman" w:cs="Times New Roman"/>
+                <w:sz w:val="26"/>
+                <w:szCs w:val="26"/>
+              </w:rPr>
+              <w:t>0.190825</w:t>
+            </w:r>
           </w:p>
         </w:tc>
         <w:tc>
           <w:tcPr>
-            <w:tcW w:w="2665" w:type="dxa"/>
+            <w:tcW w:w="2431" w:type="dxa"/>
             <w:vAlign w:val="center"/>
           </w:tcPr>
           <w:p>
@@ -6646,12 +7318,19 @@
                 <w:szCs w:val="26"/>
               </w:rPr>
             </w:pPr>
+            <w:r>
+              <w:rPr>
+                <w:rFonts w:ascii="Times New Roman" w:hAnsi="Times New Roman" w:cs="Times New Roman"/>
+                <w:sz w:val="26"/>
+                <w:szCs w:val="26"/>
+              </w:rPr>
+              <w:t>1.103474</w:t>
+            </w:r>
           </w:p>
         </w:tc>
         <w:tc>
           <w:tcPr>
-            <w:tcW w:w="3260" w:type="dxa"/>
-            <w:vAlign w:val="center"/>
+            <w:tcW w:w="2931" w:type="dxa"/>
           </w:tcPr>
           <w:p>
             <w:pPr>
@@ -6665,6 +7344,14 @@
                 <w:szCs w:val="26"/>
               </w:rPr>
             </w:pPr>
+            <w:r>
+              <w:rPr>
+                <w:rFonts w:ascii="Times New Roman" w:hAnsi="Times New Roman" w:cs="Times New Roman"/>
+                <w:sz w:val="26"/>
+                <w:szCs w:val="26"/>
+              </w:rPr>
+              <w:t>0.912649</w:t>
+            </w:r>
           </w:p>
         </w:tc>
       </w:tr>
@@ -6674,7 +7361,7 @@
         </w:trPr>
         <w:tc>
           <w:tcPr>
-            <w:tcW w:w="809" w:type="dxa"/>
+            <w:tcW w:w="792" w:type="dxa"/>
             <w:shd w:val="clear" w:color="auto" w:fill="D0CECE" w:themeFill="background2" w:themeFillShade="E6"/>
             <w:vAlign w:val="center"/>
           </w:tcPr>
@@ -6704,7 +7391,34 @@
         </w:tc>
         <w:tc>
           <w:tcPr>
-            <w:tcW w:w="1766" w:type="dxa"/>
+            <w:tcW w:w="1521" w:type="dxa"/>
+            <w:shd w:val="clear" w:color="auto" w:fill="D0CECE" w:themeFill="background2" w:themeFillShade="E6"/>
+          </w:tcPr>
+          <w:p>
+            <w:pPr>
+              <w:tabs>
+                <w:tab w:val="center" w:pos="4680"/>
+              </w:tabs>
+              <w:jc w:val="center"/>
+              <w:rPr>
+                <w:rFonts w:ascii="Times New Roman" w:hAnsi="Times New Roman" w:cs="Times New Roman"/>
+                <w:sz w:val="26"/>
+                <w:szCs w:val="26"/>
+              </w:rPr>
+            </w:pPr>
+            <w:r>
+              <w:rPr>
+                <w:rFonts w:ascii="Times New Roman" w:hAnsi="Times New Roman" w:cs="Times New Roman"/>
+                <w:sz w:val="26"/>
+                <w:szCs w:val="26"/>
+              </w:rPr>
+              <w:t>3422</w:t>
+            </w:r>
+          </w:p>
+        </w:tc>
+        <w:tc>
+          <w:tcPr>
+            <w:tcW w:w="1675" w:type="dxa"/>
             <w:shd w:val="clear" w:color="auto" w:fill="D0CECE" w:themeFill="background2" w:themeFillShade="E6"/>
             <w:vAlign w:val="center"/>
           </w:tcPr>
@@ -6720,11 +7434,19 @@
                 <w:szCs w:val="26"/>
               </w:rPr>
             </w:pPr>
+            <w:r>
+              <w:rPr>
+                <w:rFonts w:ascii="Times New Roman" w:hAnsi="Times New Roman" w:cs="Times New Roman"/>
+                <w:sz w:val="26"/>
+                <w:szCs w:val="26"/>
+              </w:rPr>
+              <w:t>0.190825</w:t>
+            </w:r>
           </w:p>
         </w:tc>
         <w:tc>
           <w:tcPr>
-            <w:tcW w:w="2665" w:type="dxa"/>
+            <w:tcW w:w="2431" w:type="dxa"/>
             <w:shd w:val="clear" w:color="auto" w:fill="D0CECE" w:themeFill="background2" w:themeFillShade="E6"/>
             <w:vAlign w:val="center"/>
           </w:tcPr>
@@ -6740,13 +7462,20 @@
                 <w:szCs w:val="26"/>
               </w:rPr>
             </w:pPr>
+            <w:r>
+              <w:rPr>
+                <w:rFonts w:ascii="Times New Roman" w:hAnsi="Times New Roman" w:cs="Times New Roman"/>
+                <w:sz w:val="26"/>
+                <w:szCs w:val="26"/>
+              </w:rPr>
+              <w:t>1.103474</w:t>
+            </w:r>
           </w:p>
         </w:tc>
         <w:tc>
           <w:tcPr>
-            <w:tcW w:w="3260" w:type="dxa"/>
+            <w:tcW w:w="2931" w:type="dxa"/>
             <w:shd w:val="clear" w:color="auto" w:fill="D0CECE" w:themeFill="background2" w:themeFillShade="E6"/>
-            <w:vAlign w:val="center"/>
           </w:tcPr>
           <w:p>
             <w:pPr>
@@ -6760,6 +7489,14 @@
                 <w:szCs w:val="26"/>
               </w:rPr>
             </w:pPr>
+            <w:r>
+              <w:rPr>
+                <w:rFonts w:ascii="Times New Roman" w:hAnsi="Times New Roman" w:cs="Times New Roman"/>
+                <w:sz w:val="26"/>
+                <w:szCs w:val="26"/>
+              </w:rPr>
+              <w:t>0.912649</w:t>
+            </w:r>
           </w:p>
         </w:tc>
       </w:tr>
@@ -6769,7 +7506,7 @@
         </w:trPr>
         <w:tc>
           <w:tcPr>
-            <w:tcW w:w="809" w:type="dxa"/>
+            <w:tcW w:w="792" w:type="dxa"/>
             <w:vAlign w:val="center"/>
           </w:tcPr>
           <w:p>
@@ -6798,7 +7535,33 @@
         </w:tc>
         <w:tc>
           <w:tcPr>
-            <w:tcW w:w="1766" w:type="dxa"/>
+            <w:tcW w:w="1521" w:type="dxa"/>
+          </w:tcPr>
+          <w:p>
+            <w:pPr>
+              <w:tabs>
+                <w:tab w:val="center" w:pos="4680"/>
+              </w:tabs>
+              <w:jc w:val="center"/>
+              <w:rPr>
+                <w:rFonts w:ascii="Times New Roman" w:hAnsi="Times New Roman" w:cs="Times New Roman"/>
+                <w:sz w:val="26"/>
+                <w:szCs w:val="26"/>
+              </w:rPr>
+            </w:pPr>
+            <w:r>
+              <w:rPr>
+                <w:rFonts w:ascii="Times New Roman" w:hAnsi="Times New Roman" w:cs="Times New Roman"/>
+                <w:sz w:val="26"/>
+                <w:szCs w:val="26"/>
+              </w:rPr>
+              <w:t>4882</w:t>
+            </w:r>
+          </w:p>
+        </w:tc>
+        <w:tc>
+          <w:tcPr>
+            <w:tcW w:w="1675" w:type="dxa"/>
             <w:vAlign w:val="center"/>
           </w:tcPr>
           <w:p>
@@ -6813,11 +7576,19 @@
                 <w:szCs w:val="26"/>
               </w:rPr>
             </w:pPr>
+            <w:r>
+              <w:rPr>
+                <w:rFonts w:ascii="Times New Roman" w:hAnsi="Times New Roman" w:cs="Times New Roman"/>
+                <w:sz w:val="26"/>
+                <w:szCs w:val="26"/>
+              </w:rPr>
+              <w:t>0.190825</w:t>
+            </w:r>
           </w:p>
         </w:tc>
         <w:tc>
           <w:tcPr>
-            <w:tcW w:w="2665" w:type="dxa"/>
+            <w:tcW w:w="2431" w:type="dxa"/>
             <w:vAlign w:val="center"/>
           </w:tcPr>
           <w:p>
@@ -6832,12 +7603,19 @@
                 <w:szCs w:val="26"/>
               </w:rPr>
             </w:pPr>
+            <w:r>
+              <w:rPr>
+                <w:rFonts w:ascii="Times New Roman" w:hAnsi="Times New Roman" w:cs="Times New Roman"/>
+                <w:sz w:val="26"/>
+                <w:szCs w:val="26"/>
+              </w:rPr>
+              <w:t>1.103474</w:t>
+            </w:r>
           </w:p>
         </w:tc>
         <w:tc>
           <w:tcPr>
-            <w:tcW w:w="3260" w:type="dxa"/>
-            <w:vAlign w:val="center"/>
+            <w:tcW w:w="2931" w:type="dxa"/>
           </w:tcPr>
           <w:p>
             <w:pPr>
@@ -6851,6 +7629,14 @@
                 <w:szCs w:val="26"/>
               </w:rPr>
             </w:pPr>
+            <w:r>
+              <w:rPr>
+                <w:rFonts w:ascii="Times New Roman" w:hAnsi="Times New Roman" w:cs="Times New Roman"/>
+                <w:sz w:val="26"/>
+                <w:szCs w:val="26"/>
+              </w:rPr>
+              <w:t>0.912649</w:t>
+            </w:r>
           </w:p>
         </w:tc>
       </w:tr>
@@ -6953,6 +7739,7 @@
       <w:r>
         <w:rPr>
           <w:rFonts w:ascii="Times New Roman" w:hAnsi="Times New Roman" w:cs="Times New Roman"/>
+          <w:noProof/>
           <w:sz w:val="26"/>
           <w:szCs w:val="26"/>
         </w:rPr>
@@ -6972,7 +7759,7 @@
                     <pic:cNvPicPr/>
                   </pic:nvPicPr>
                   <pic:blipFill>
-                    <a:blip r:embed="rId19"/>
+                    <a:blip r:embed="rId25"/>
                     <a:stretch>
                       <a:fillRect/>
                     </a:stretch>
@@ -7014,6 +7801,7 @@
           <w:szCs w:val="26"/>
           <w:lang w:val="vi-VN"/>
         </w:rPr>
+        <w:lastRenderedPageBreak/>
         <w:sym w:font="Wingdings" w:char="F0C4"/>
       </w:r>
       <w:r>
@@ -7079,7 +7867,7 @@
       </w:r>
     </w:p>
     <w:sectPr>
-      <w:footerReference w:type="default" r:id="rId20"/>
+      <w:footerReference w:type="default" r:id="rId26"/>
       <w:pgSz w:w="12240" w:h="15840"/>
       <w:pgMar w:top="1440" w:right="1440" w:bottom="1440" w:left="1440" w:header="720" w:footer="720" w:gutter="0"/>
       <w:cols w:space="720"/>

</xml_diff>